<commit_message>
Added another thing to the constraints diagram
</commit_message>
<xml_diff>
--- a/modellen/constraints_diagram/ConstraintsDiagramTable_versie3.docx
+++ b/modellen/constraints_diagram/ConstraintsDiagramTable_versie3.docx
@@ -30,7 +30,7 @@
       <w:tblPr>
         <w:tblW w:w="10170" w:type="dxa"/>
         <w:jc w:val="left"/>
-        <w:tblInd w:w="-18" w:type="dxa"/>
+        <w:tblInd w:w="-28" w:type="dxa"/>
         <w:tblBorders>
           <w:top w:val="single" w:sz="8" w:space="0" w:color="000001"/>
           <w:left w:val="single" w:sz="8" w:space="0" w:color="000001"/>
@@ -41,7 +41,7 @@
         </w:tblBorders>
         <w:tblCellMar>
           <w:top w:w="0" w:type="dxa"/>
-          <w:left w:w="80" w:type="dxa"/>
+          <w:left w:w="70" w:type="dxa"/>
           <w:bottom w:w="0" w:type="dxa"/>
           <w:right w:w="100" w:type="dxa"/>
         </w:tblCellMar>
@@ -70,7 +70,7 @@
             </w:tcBorders>
             <w:shd w:color="000000" w:fill="FFFFFF" w:val="clear"/>
             <w:tcMar>
-              <w:left w:w="80" w:type="dxa"/>
+              <w:left w:w="70" w:type="dxa"/>
             </w:tcMar>
           </w:tcPr>
           <w:p>
@@ -112,7 +112,7 @@
             </w:tcBorders>
             <w:shd w:color="000000" w:fill="FFFFFF" w:val="clear"/>
             <w:tcMar>
-              <w:left w:w="80" w:type="dxa"/>
+              <w:left w:w="70" w:type="dxa"/>
             </w:tcMar>
           </w:tcPr>
           <w:p>
@@ -154,7 +154,7 @@
             </w:tcBorders>
             <w:shd w:color="000000" w:fill="FFFFFF" w:val="clear"/>
             <w:tcMar>
-              <w:left w:w="80" w:type="dxa"/>
+              <w:left w:w="70" w:type="dxa"/>
             </w:tcMar>
           </w:tcPr>
           <w:p>
@@ -196,7 +196,7 @@
             </w:tcBorders>
             <w:shd w:color="000000" w:fill="FFFFFF" w:val="clear"/>
             <w:tcMar>
-              <w:left w:w="80" w:type="dxa"/>
+              <w:left w:w="70" w:type="dxa"/>
             </w:tcMar>
           </w:tcPr>
           <w:p>
@@ -238,7 +238,7 @@
             </w:tcBorders>
             <w:shd w:color="000000" w:fill="FFFFFF" w:val="clear"/>
             <w:tcMar>
-              <w:left w:w="80" w:type="dxa"/>
+              <w:left w:w="70" w:type="dxa"/>
             </w:tcMar>
           </w:tcPr>
           <w:p>
@@ -285,7 +285,7 @@
             </w:tcBorders>
             <w:shd w:color="000000" w:fill="FFFFFF" w:val="clear"/>
             <w:tcMar>
-              <w:left w:w="80" w:type="dxa"/>
+              <w:left w:w="70" w:type="dxa"/>
             </w:tcMar>
           </w:tcPr>
           <w:p>
@@ -325,7 +325,7 @@
             </w:tcBorders>
             <w:shd w:fill="FFFFFF" w:val="clear"/>
             <w:tcMar>
-              <w:left w:w="80" w:type="dxa"/>
+              <w:left w:w="70" w:type="dxa"/>
             </w:tcMar>
           </w:tcPr>
           <w:p>
@@ -366,7 +366,7 @@
             </w:tcBorders>
             <w:shd w:color="000000" w:fill="FFFFFF" w:val="clear"/>
             <w:tcMar>
-              <w:left w:w="80" w:type="dxa"/>
+              <w:left w:w="70" w:type="dxa"/>
             </w:tcMar>
           </w:tcPr>
           <w:p>
@@ -407,7 +407,7 @@
             </w:tcBorders>
             <w:shd w:color="000000" w:fill="FFFFFF" w:val="clear"/>
             <w:tcMar>
-              <w:left w:w="80" w:type="dxa"/>
+              <w:left w:w="70" w:type="dxa"/>
             </w:tcMar>
           </w:tcPr>
           <w:p>
@@ -448,7 +448,7 @@
             </w:tcBorders>
             <w:shd w:color="000000" w:fill="FFFFFF" w:val="clear"/>
             <w:tcMar>
-              <w:left w:w="80" w:type="dxa"/>
+              <w:left w:w="70" w:type="dxa"/>
             </w:tcMar>
           </w:tcPr>
           <w:p>
@@ -494,7 +494,7 @@
             </w:tcBorders>
             <w:shd w:color="000000" w:fill="FFFFFF" w:val="clear"/>
             <w:tcMar>
-              <w:left w:w="80" w:type="dxa"/>
+              <w:left w:w="70" w:type="dxa"/>
             </w:tcMar>
           </w:tcPr>
           <w:p>
@@ -535,7 +535,7 @@
             </w:tcBorders>
             <w:shd w:fill="FFFFFF" w:val="clear"/>
             <w:tcMar>
-              <w:left w:w="80" w:type="dxa"/>
+              <w:left w:w="70" w:type="dxa"/>
             </w:tcMar>
           </w:tcPr>
           <w:p>
@@ -576,7 +576,7 @@
             </w:tcBorders>
             <w:shd w:color="000000" w:fill="FFFFFF" w:val="clear"/>
             <w:tcMar>
-              <w:left w:w="80" w:type="dxa"/>
+              <w:left w:w="70" w:type="dxa"/>
             </w:tcMar>
           </w:tcPr>
           <w:p>
@@ -617,7 +617,7 @@
             </w:tcBorders>
             <w:shd w:color="000000" w:fill="FFFFFF" w:val="clear"/>
             <w:tcMar>
-              <w:left w:w="80" w:type="dxa"/>
+              <w:left w:w="70" w:type="dxa"/>
             </w:tcMar>
           </w:tcPr>
           <w:p>
@@ -658,7 +658,7 @@
             </w:tcBorders>
             <w:shd w:color="000000" w:fill="FFFFFF" w:val="clear"/>
             <w:tcMar>
-              <w:left w:w="80" w:type="dxa"/>
+              <w:left w:w="70" w:type="dxa"/>
             </w:tcMar>
           </w:tcPr>
           <w:p>
@@ -704,7 +704,7 @@
             </w:tcBorders>
             <w:shd w:color="000000" w:fill="FFFFFF" w:val="clear"/>
             <w:tcMar>
-              <w:left w:w="80" w:type="dxa"/>
+              <w:left w:w="70" w:type="dxa"/>
             </w:tcMar>
           </w:tcPr>
           <w:p>
@@ -745,7 +745,7 @@
             </w:tcBorders>
             <w:shd w:color="000000" w:fill="FFFFFF" w:val="clear"/>
             <w:tcMar>
-              <w:left w:w="80" w:type="dxa"/>
+              <w:left w:w="70" w:type="dxa"/>
             </w:tcMar>
           </w:tcPr>
           <w:p>
@@ -786,7 +786,7 @@
             </w:tcBorders>
             <w:shd w:color="000000" w:fill="FFFFFF" w:val="clear"/>
             <w:tcMar>
-              <w:left w:w="80" w:type="dxa"/>
+              <w:left w:w="70" w:type="dxa"/>
             </w:tcMar>
           </w:tcPr>
           <w:p>
@@ -827,7 +827,7 @@
             </w:tcBorders>
             <w:shd w:color="000000" w:fill="FFFFFF" w:val="clear"/>
             <w:tcMar>
-              <w:left w:w="80" w:type="dxa"/>
+              <w:left w:w="70" w:type="dxa"/>
             </w:tcMar>
           </w:tcPr>
           <w:p>
@@ -868,7 +868,7 @@
             </w:tcBorders>
             <w:shd w:fill="FFFFFF" w:val="clear"/>
             <w:tcMar>
-              <w:left w:w="80" w:type="dxa"/>
+              <w:left w:w="70" w:type="dxa"/>
             </w:tcMar>
           </w:tcPr>
           <w:p>
@@ -914,7 +914,7 @@
             </w:tcBorders>
             <w:shd w:color="000000" w:fill="FFFFFF" w:val="clear"/>
             <w:tcMar>
-              <w:left w:w="80" w:type="dxa"/>
+              <w:left w:w="70" w:type="dxa"/>
             </w:tcMar>
           </w:tcPr>
           <w:p>
@@ -955,7 +955,7 @@
             </w:tcBorders>
             <w:shd w:color="000000" w:fill="FFFFFF" w:val="clear"/>
             <w:tcMar>
-              <w:left w:w="80" w:type="dxa"/>
+              <w:left w:w="70" w:type="dxa"/>
             </w:tcMar>
           </w:tcPr>
           <w:p>
@@ -996,7 +996,7 @@
             </w:tcBorders>
             <w:shd w:color="000000" w:fill="FFFFFF" w:val="clear"/>
             <w:tcMar>
-              <w:left w:w="80" w:type="dxa"/>
+              <w:left w:w="70" w:type="dxa"/>
             </w:tcMar>
           </w:tcPr>
           <w:p>
@@ -1037,7 +1037,7 @@
             </w:tcBorders>
             <w:shd w:color="000000" w:fill="FFFFFF" w:val="clear"/>
             <w:tcMar>
-              <w:left w:w="80" w:type="dxa"/>
+              <w:left w:w="70" w:type="dxa"/>
             </w:tcMar>
           </w:tcPr>
           <w:p>
@@ -1078,7 +1078,7 @@
             </w:tcBorders>
             <w:shd w:fill="FFFFFF" w:val="clear"/>
             <w:tcMar>
-              <w:left w:w="80" w:type="dxa"/>
+              <w:left w:w="70" w:type="dxa"/>
             </w:tcMar>
           </w:tcPr>
           <w:p>
@@ -1124,7 +1124,7 @@
             </w:tcBorders>
             <w:shd w:color="000000" w:fill="FFFFFF" w:val="clear"/>
             <w:tcMar>
-              <w:left w:w="80" w:type="dxa"/>
+              <w:left w:w="70" w:type="dxa"/>
             </w:tcMar>
           </w:tcPr>
           <w:p>
@@ -1165,7 +1165,7 @@
             </w:tcBorders>
             <w:shd w:fill="FFFFFF" w:val="clear"/>
             <w:tcMar>
-              <w:left w:w="80" w:type="dxa"/>
+              <w:left w:w="70" w:type="dxa"/>
             </w:tcMar>
           </w:tcPr>
           <w:p>
@@ -1206,7 +1206,7 @@
             </w:tcBorders>
             <w:shd w:color="000000" w:fill="FFFFFF" w:val="clear"/>
             <w:tcMar>
-              <w:left w:w="80" w:type="dxa"/>
+              <w:left w:w="70" w:type="dxa"/>
             </w:tcMar>
           </w:tcPr>
           <w:p>
@@ -1247,7 +1247,7 @@
             </w:tcBorders>
             <w:shd w:color="000000" w:fill="FFFFFF" w:val="clear"/>
             <w:tcMar>
-              <w:left w:w="80" w:type="dxa"/>
+              <w:left w:w="70" w:type="dxa"/>
             </w:tcMar>
           </w:tcPr>
           <w:p>
@@ -1299,7 +1299,7 @@
             </w:tcBorders>
             <w:shd w:color="000000" w:fill="FFFFFF" w:val="clear"/>
             <w:tcMar>
-              <w:left w:w="80" w:type="dxa"/>
+              <w:left w:w="70" w:type="dxa"/>
             </w:tcMar>
           </w:tcPr>
           <w:p>
@@ -1324,6 +1324,156 @@
                 <w:shd w:fill="auto" w:val="clear"/>
               </w:rPr>
               <w:t>De tempratuur meten terwijl er verschillende wasprogrammas draaien.</w:t>
+            </w:r>
+          </w:p>
+        </w:tc>
+      </w:tr>
+      <w:tr>
+        <w:trPr>
+          <w:trHeight w:val="585" w:hRule="atLeast"/>
+        </w:trPr>
+        <w:tc>
+          <w:tcPr>
+            <w:tcW w:w="1708" w:type="dxa"/>
+            <w:tcBorders>
+              <w:left w:val="single" w:sz="8" w:space="0" w:color="000001"/>
+              <w:bottom w:val="single" w:sz="8" w:space="0" w:color="000001"/>
+              <w:right w:val="single" w:sz="8" w:space="0" w:color="000001"/>
+              <w:insideH w:val="single" w:sz="8" w:space="0" w:color="000001"/>
+              <w:insideV w:val="single" w:sz="8" w:space="0" w:color="000001"/>
+            </w:tcBorders>
+            <w:shd w:color="000000" w:fill="FFFFFF" w:val="clear"/>
+            <w:tcMar>
+              <w:left w:w="70" w:type="dxa"/>
+            </w:tcMar>
+          </w:tcPr>
+          <w:p>
+            <w:pPr>
+              <w:pStyle w:val="Normal"/>
+              <w:spacing w:lineRule="exact" w:line="240" w:before="0" w:after="0"/>
+              <w:ind w:left="0" w:right="0" w:hanging="0"/>
+              <w:jc w:val="left"/>
+              <w:rPr/>
+            </w:pPr>
+            <w:r>
+              <w:rPr/>
+              <w:t>Accuracy</w:t>
+            </w:r>
+          </w:p>
+        </w:tc>
+        <w:tc>
+          <w:tcPr>
+            <w:tcW w:w="1750" w:type="dxa"/>
+            <w:tcBorders>
+              <w:left w:val="single" w:sz="8" w:space="0" w:color="000001"/>
+              <w:bottom w:val="single" w:sz="8" w:space="0" w:color="000001"/>
+              <w:right w:val="single" w:sz="8" w:space="0" w:color="000001"/>
+              <w:insideH w:val="single" w:sz="8" w:space="0" w:color="000001"/>
+              <w:insideV w:val="single" w:sz="8" w:space="0" w:color="000001"/>
+            </w:tcBorders>
+            <w:shd w:fill="FFFFFF" w:val="clear"/>
+            <w:tcMar>
+              <w:left w:w="70" w:type="dxa"/>
+            </w:tcMar>
+          </w:tcPr>
+          <w:p>
+            <w:pPr>
+              <w:pStyle w:val="Normal"/>
+              <w:spacing w:lineRule="exact" w:line="240" w:before="0" w:after="0"/>
+              <w:ind w:left="0" w:right="0" w:hanging="0"/>
+              <w:jc w:val="left"/>
+              <w:rPr/>
+            </w:pPr>
+            <w:r>
+              <w:rPr/>
+              <w:t>Timerafwijking webapp</w:t>
+            </w:r>
+          </w:p>
+        </w:tc>
+        <w:tc>
+          <w:tcPr>
+            <w:tcW w:w="1760" w:type="dxa"/>
+            <w:tcBorders>
+              <w:left w:val="single" w:sz="8" w:space="0" w:color="000001"/>
+              <w:bottom w:val="single" w:sz="8" w:space="0" w:color="000001"/>
+              <w:right w:val="single" w:sz="8" w:space="0" w:color="000001"/>
+              <w:insideH w:val="single" w:sz="8" w:space="0" w:color="000001"/>
+              <w:insideV w:val="single" w:sz="8" w:space="0" w:color="000001"/>
+            </w:tcBorders>
+            <w:shd w:color="000000" w:fill="FFFFFF" w:val="clear"/>
+            <w:tcMar>
+              <w:left w:w="70" w:type="dxa"/>
+            </w:tcMar>
+          </w:tcPr>
+          <w:p>
+            <w:pPr>
+              <w:pStyle w:val="Normal"/>
+              <w:spacing w:lineRule="exact" w:line="240" w:before="0" w:after="0"/>
+              <w:ind w:left="0" w:right="0" w:hanging="0"/>
+              <w:jc w:val="left"/>
+              <w:rPr/>
+            </w:pPr>
+            <w:r>
+              <w:rPr/>
+              <w:t>De hoeveeltijd die de klokken op de webapp mag afwijken</w:t>
+            </w:r>
+          </w:p>
+        </w:tc>
+        <w:tc>
+          <w:tcPr>
+            <w:tcW w:w="2068" w:type="dxa"/>
+            <w:tcBorders>
+              <w:left w:val="single" w:sz="8" w:space="0" w:color="000001"/>
+              <w:bottom w:val="single" w:sz="8" w:space="0" w:color="000001"/>
+              <w:right w:val="single" w:sz="8" w:space="0" w:color="000001"/>
+              <w:insideH w:val="single" w:sz="8" w:space="0" w:color="000001"/>
+              <w:insideV w:val="single" w:sz="8" w:space="0" w:color="000001"/>
+            </w:tcBorders>
+            <w:shd w:color="000000" w:fill="FFFFFF" w:val="clear"/>
+            <w:tcMar>
+              <w:left w:w="70" w:type="dxa"/>
+            </w:tcMar>
+          </w:tcPr>
+          <w:p>
+            <w:pPr>
+              <w:pStyle w:val="Normal"/>
+              <w:spacing w:lineRule="exact" w:line="240" w:before="0" w:after="0"/>
+              <w:ind w:left="0" w:right="0" w:hanging="0"/>
+              <w:jc w:val="left"/>
+              <w:rPr/>
+            </w:pPr>
+            <w:r>
+              <w:rPr/>
+              <w:t>De tijd mag uiterlijk niet meer dan 1 minuut afwijken en liever niet meer dan 30s.</w:t>
+            </w:r>
+          </w:p>
+        </w:tc>
+        <w:tc>
+          <w:tcPr>
+            <w:tcW w:w="2884" w:type="dxa"/>
+            <w:tcBorders>
+              <w:left w:val="single" w:sz="8" w:space="0" w:color="000001"/>
+              <w:bottom w:val="single" w:sz="8" w:space="0" w:color="000001"/>
+              <w:right w:val="single" w:sz="8" w:space="0" w:color="000001"/>
+              <w:insideH w:val="single" w:sz="8" w:space="0" w:color="000001"/>
+              <w:insideV w:val="single" w:sz="8" w:space="0" w:color="000001"/>
+            </w:tcBorders>
+            <w:shd w:color="000000" w:fill="FFFFFF" w:val="clear"/>
+            <w:tcMar>
+              <w:left w:w="70" w:type="dxa"/>
+            </w:tcMar>
+          </w:tcPr>
+          <w:p>
+            <w:pPr>
+              <w:pStyle w:val="Normal"/>
+              <w:spacing w:lineRule="exact" w:line="240" w:before="0" w:after="0"/>
+              <w:ind w:left="0" w:right="0" w:hanging="0"/>
+              <w:jc w:val="left"/>
+              <w:rPr/>
+            </w:pPr>
+            <w:r>
+              <w:rPr/>
+              <w:t>De timer een erg lange tijd laten lopen en kijken hoeveel de tijd afwijkt.</w:t>
             </w:r>
           </w:p>
         </w:tc>
@@ -1345,7 +1495,7 @@
             </w:tcBorders>
             <w:shd w:color="000000" w:fill="FFFFFF" w:val="clear"/>
             <w:tcMar>
-              <w:left w:w="80" w:type="dxa"/>
+              <w:left w:w="70" w:type="dxa"/>
             </w:tcMar>
           </w:tcPr>
           <w:p>
@@ -1386,7 +1536,7 @@
             </w:tcBorders>
             <w:shd w:fill="FFFFFF" w:val="clear"/>
             <w:tcMar>
-              <w:left w:w="80" w:type="dxa"/>
+              <w:left w:w="70" w:type="dxa"/>
             </w:tcMar>
           </w:tcPr>
           <w:p>
@@ -1427,7 +1577,7 @@
             </w:tcBorders>
             <w:shd w:color="000000" w:fill="FFFFFF" w:val="clear"/>
             <w:tcMar>
-              <w:left w:w="80" w:type="dxa"/>
+              <w:left w:w="70" w:type="dxa"/>
             </w:tcMar>
           </w:tcPr>
           <w:p>
@@ -1468,7 +1618,7 @@
             </w:tcBorders>
             <w:shd w:color="000000" w:fill="FFFFFF" w:val="clear"/>
             <w:tcMar>
-              <w:left w:w="80" w:type="dxa"/>
+              <w:left w:w="70" w:type="dxa"/>
             </w:tcMar>
           </w:tcPr>
           <w:p>
@@ -1509,7 +1659,7 @@
             </w:tcBorders>
             <w:shd w:color="000000" w:fill="FFFFFF" w:val="clear"/>
             <w:tcMar>
-              <w:left w:w="80" w:type="dxa"/>
+              <w:left w:w="70" w:type="dxa"/>
             </w:tcMar>
           </w:tcPr>
           <w:p>
@@ -1555,7 +1705,7 @@
             </w:tcBorders>
             <w:shd w:color="000000" w:fill="FFFFFF" w:val="clear"/>
             <w:tcMar>
-              <w:left w:w="80" w:type="dxa"/>
+              <w:left w:w="70" w:type="dxa"/>
             </w:tcMar>
           </w:tcPr>
           <w:p>
@@ -1596,7 +1746,7 @@
             </w:tcBorders>
             <w:shd w:fill="FFFFFF" w:val="clear"/>
             <w:tcMar>
-              <w:left w:w="80" w:type="dxa"/>
+              <w:left w:w="70" w:type="dxa"/>
             </w:tcMar>
           </w:tcPr>
           <w:p>
@@ -1637,7 +1787,7 @@
             </w:tcBorders>
             <w:shd w:color="000000" w:fill="FFFFFF" w:val="clear"/>
             <w:tcMar>
-              <w:left w:w="80" w:type="dxa"/>
+              <w:left w:w="70" w:type="dxa"/>
             </w:tcMar>
           </w:tcPr>
           <w:p>
@@ -1678,7 +1828,7 @@
             </w:tcBorders>
             <w:shd w:color="000000" w:fill="FFFFFF" w:val="clear"/>
             <w:tcMar>
-              <w:left w:w="80" w:type="dxa"/>
+              <w:left w:w="70" w:type="dxa"/>
             </w:tcMar>
           </w:tcPr>
           <w:p>
@@ -1719,7 +1869,7 @@
             </w:tcBorders>
             <w:shd w:color="000000" w:fill="FFFFFF" w:val="clear"/>
             <w:tcMar>
-              <w:left w:w="80" w:type="dxa"/>
+              <w:left w:w="70" w:type="dxa"/>
             </w:tcMar>
           </w:tcPr>
           <w:p>
@@ -1765,7 +1915,7 @@
             </w:tcBorders>
             <w:shd w:color="000000" w:fill="FFFFFF" w:val="clear"/>
             <w:tcMar>
-              <w:left w:w="80" w:type="dxa"/>
+              <w:left w:w="70" w:type="dxa"/>
             </w:tcMar>
           </w:tcPr>
           <w:p>
@@ -1802,7 +1952,7 @@
             </w:tcBorders>
             <w:shd w:fill="FFFFFF" w:val="clear"/>
             <w:tcMar>
-              <w:left w:w="80" w:type="dxa"/>
+              <w:left w:w="70" w:type="dxa"/>
             </w:tcMar>
           </w:tcPr>
           <w:p>
@@ -1839,7 +1989,7 @@
             </w:tcBorders>
             <w:shd w:color="000000" w:fill="FFFFFF" w:val="clear"/>
             <w:tcMar>
-              <w:left w:w="80" w:type="dxa"/>
+              <w:left w:w="70" w:type="dxa"/>
             </w:tcMar>
           </w:tcPr>
           <w:p>
@@ -1876,7 +2026,7 @@
             </w:tcBorders>
             <w:shd w:color="000000" w:fill="FFFFFF" w:val="clear"/>
             <w:tcMar>
-              <w:left w:w="80" w:type="dxa"/>
+              <w:left w:w="70" w:type="dxa"/>
             </w:tcMar>
           </w:tcPr>
           <w:p>
@@ -1913,7 +2063,7 @@
             </w:tcBorders>
             <w:shd w:color="000000" w:fill="FFFFFF" w:val="clear"/>
             <w:tcMar>
-              <w:left w:w="80" w:type="dxa"/>
+              <w:left w:w="70" w:type="dxa"/>
             </w:tcMar>
           </w:tcPr>
           <w:p>
@@ -1955,7 +2105,7 @@
             </w:tcBorders>
             <w:shd w:color="000000" w:fill="FFFFFF" w:val="clear"/>
             <w:tcMar>
-              <w:left w:w="80" w:type="dxa"/>
+              <w:left w:w="70" w:type="dxa"/>
             </w:tcMar>
           </w:tcPr>
           <w:p>
@@ -1996,7 +2146,7 @@
             </w:tcBorders>
             <w:shd w:fill="FFFFFF" w:val="clear"/>
             <w:tcMar>
-              <w:left w:w="80" w:type="dxa"/>
+              <w:left w:w="70" w:type="dxa"/>
             </w:tcMar>
           </w:tcPr>
           <w:p>
@@ -2037,7 +2187,7 @@
             </w:tcBorders>
             <w:shd w:color="000000" w:fill="FFFFFF" w:val="clear"/>
             <w:tcMar>
-              <w:left w:w="80" w:type="dxa"/>
+              <w:left w:w="70" w:type="dxa"/>
             </w:tcMar>
           </w:tcPr>
           <w:p>
@@ -2078,7 +2228,7 @@
             </w:tcBorders>
             <w:shd w:color="000000" w:fill="FFFFFF" w:val="clear"/>
             <w:tcMar>
-              <w:left w:w="80" w:type="dxa"/>
+              <w:left w:w="70" w:type="dxa"/>
             </w:tcMar>
           </w:tcPr>
           <w:p>
@@ -2119,7 +2269,7 @@
             </w:tcBorders>
             <w:shd w:color="000000" w:fill="FFFFFF" w:val="clear"/>
             <w:tcMar>
-              <w:left w:w="80" w:type="dxa"/>
+              <w:left w:w="70" w:type="dxa"/>
             </w:tcMar>
           </w:tcPr>
           <w:p>
@@ -2165,7 +2315,7 @@
             </w:tcBorders>
             <w:shd w:color="000000" w:fill="FFFFFF" w:val="clear"/>
             <w:tcMar>
-              <w:left w:w="80" w:type="dxa"/>
+              <w:left w:w="70" w:type="dxa"/>
             </w:tcMar>
           </w:tcPr>
           <w:p>
@@ -2206,7 +2356,7 @@
             </w:tcBorders>
             <w:shd w:fill="FFFFFF" w:val="clear"/>
             <w:tcMar>
-              <w:left w:w="80" w:type="dxa"/>
+              <w:left w:w="70" w:type="dxa"/>
             </w:tcMar>
           </w:tcPr>
           <w:p>
@@ -2247,7 +2397,7 @@
             </w:tcBorders>
             <w:shd w:color="000000" w:fill="FFFFFF" w:val="clear"/>
             <w:tcMar>
-              <w:left w:w="80" w:type="dxa"/>
+              <w:left w:w="70" w:type="dxa"/>
             </w:tcMar>
           </w:tcPr>
           <w:p>
@@ -2288,7 +2438,7 @@
             </w:tcBorders>
             <w:shd w:color="000000" w:fill="FFFFFF" w:val="clear"/>
             <w:tcMar>
-              <w:left w:w="80" w:type="dxa"/>
+              <w:left w:w="70" w:type="dxa"/>
             </w:tcMar>
           </w:tcPr>
           <w:p>
@@ -2329,7 +2479,7 @@
             </w:tcBorders>
             <w:shd w:color="000000" w:fill="FFFFFF" w:val="clear"/>
             <w:tcMar>
-              <w:left w:w="80" w:type="dxa"/>
+              <w:left w:w="70" w:type="dxa"/>
             </w:tcMar>
           </w:tcPr>
           <w:p>
@@ -2375,7 +2525,7 @@
             </w:tcBorders>
             <w:shd w:color="000000" w:fill="FFFFFF" w:val="clear"/>
             <w:tcMar>
-              <w:left w:w="80" w:type="dxa"/>
+              <w:left w:w="70" w:type="dxa"/>
             </w:tcMar>
           </w:tcPr>
           <w:p>
@@ -2416,7 +2566,7 @@
             </w:tcBorders>
             <w:shd w:fill="FFFFFF" w:val="clear"/>
             <w:tcMar>
-              <w:left w:w="80" w:type="dxa"/>
+              <w:left w:w="70" w:type="dxa"/>
             </w:tcMar>
           </w:tcPr>
           <w:p>
@@ -2457,7 +2607,7 @@
             </w:tcBorders>
             <w:shd w:color="000000" w:fill="FFFFFF" w:val="clear"/>
             <w:tcMar>
-              <w:left w:w="80" w:type="dxa"/>
+              <w:left w:w="70" w:type="dxa"/>
             </w:tcMar>
           </w:tcPr>
           <w:p>
@@ -2498,7 +2648,7 @@
             </w:tcBorders>
             <w:shd w:color="000000" w:fill="FFFFFF" w:val="clear"/>
             <w:tcMar>
-              <w:left w:w="80" w:type="dxa"/>
+              <w:left w:w="70" w:type="dxa"/>
             </w:tcMar>
           </w:tcPr>
           <w:p>
@@ -2539,7 +2689,7 @@
             </w:tcBorders>
             <w:shd w:color="000000" w:fill="FFFFFF" w:val="clear"/>
             <w:tcMar>
-              <w:left w:w="80" w:type="dxa"/>
+              <w:left w:w="70" w:type="dxa"/>
             </w:tcMar>
           </w:tcPr>
           <w:p>
@@ -2585,7 +2735,7 @@
             </w:tcBorders>
             <w:shd w:color="000000" w:fill="FFFFFF" w:val="clear"/>
             <w:tcMar>
-              <w:left w:w="80" w:type="dxa"/>
+              <w:left w:w="70" w:type="dxa"/>
             </w:tcMar>
           </w:tcPr>
           <w:p>
@@ -2626,7 +2776,7 @@
             </w:tcBorders>
             <w:shd w:fill="FFFFFF" w:val="clear"/>
             <w:tcMar>
-              <w:left w:w="80" w:type="dxa"/>
+              <w:left w:w="70" w:type="dxa"/>
             </w:tcMar>
           </w:tcPr>
           <w:p>
@@ -2667,7 +2817,7 @@
             </w:tcBorders>
             <w:shd w:color="000000" w:fill="FFFFFF" w:val="clear"/>
             <w:tcMar>
-              <w:left w:w="80" w:type="dxa"/>
+              <w:left w:w="70" w:type="dxa"/>
             </w:tcMar>
           </w:tcPr>
           <w:p>
@@ -2708,7 +2858,7 @@
             </w:tcBorders>
             <w:shd w:color="000000" w:fill="FFFFFF" w:val="clear"/>
             <w:tcMar>
-              <w:left w:w="80" w:type="dxa"/>
+              <w:left w:w="70" w:type="dxa"/>
             </w:tcMar>
           </w:tcPr>
           <w:p>
@@ -2749,7 +2899,7 @@
             </w:tcBorders>
             <w:shd w:color="000000" w:fill="FFFFFF" w:val="clear"/>
             <w:tcMar>
-              <w:left w:w="80" w:type="dxa"/>
+              <w:left w:w="70" w:type="dxa"/>
             </w:tcMar>
           </w:tcPr>
           <w:p>
@@ -2795,7 +2945,7 @@
             </w:tcBorders>
             <w:shd w:color="000000" w:fill="FFFFFF" w:val="clear"/>
             <w:tcMar>
-              <w:left w:w="80" w:type="dxa"/>
+              <w:left w:w="70" w:type="dxa"/>
             </w:tcMar>
           </w:tcPr>
           <w:p>
@@ -2836,7 +2986,7 @@
             </w:tcBorders>
             <w:shd w:fill="FFFFFF" w:val="clear"/>
             <w:tcMar>
-              <w:left w:w="80" w:type="dxa"/>
+              <w:left w:w="70" w:type="dxa"/>
             </w:tcMar>
           </w:tcPr>
           <w:p>
@@ -2877,7 +3027,7 @@
             </w:tcBorders>
             <w:shd w:color="000000" w:fill="FFFFFF" w:val="clear"/>
             <w:tcMar>
-              <w:left w:w="80" w:type="dxa"/>
+              <w:left w:w="70" w:type="dxa"/>
             </w:tcMar>
           </w:tcPr>
           <w:p>
@@ -2918,7 +3068,7 @@
             </w:tcBorders>
             <w:shd w:color="000000" w:fill="FFFFFF" w:val="clear"/>
             <w:tcMar>
-              <w:left w:w="80" w:type="dxa"/>
+              <w:left w:w="70" w:type="dxa"/>
             </w:tcMar>
           </w:tcPr>
           <w:p>
@@ -2959,7 +3109,7 @@
             </w:tcBorders>
             <w:shd w:color="000000" w:fill="FFFFFF" w:val="clear"/>
             <w:tcMar>
-              <w:left w:w="80" w:type="dxa"/>
+              <w:left w:w="70" w:type="dxa"/>
             </w:tcMar>
           </w:tcPr>
           <w:p>
@@ -3020,6 +3170,7 @@
     <w:rPrDefault>
       <w:rPr>
         <w:rFonts w:ascii="Liberation Serif" w:hAnsi="Liberation Serif" w:eastAsia="SimSun" w:cs="Mangal"/>
+        <w:sz w:val="20"/>
         <w:szCs w:val="24"/>
         <w:lang w:val="nl-NL" w:eastAsia="zh-CN" w:bidi="hi-IN"/>
       </w:rPr>

</xml_diff>